<commit_message>
Update scope tracker and site wireframe files
</commit_message>
<xml_diff>
--- a/scope_tracker.docx
+++ b/scope_tracker.docx
@@ -44,8 +44,13 @@
           <w:numId w:val="1"/>
         </w:numPr>
       </w:pPr>
-      <w:r>
-        <w:t>Calories page</w:t>
+      <w:proofErr w:type="gramStart"/>
+      <w:r>
+        <w:t>Calories</w:t>
+      </w:r>
+      <w:proofErr w:type="gramEnd"/>
+      <w:r>
+        <w:t xml:space="preserve"> page</w:t>
       </w:r>
     </w:p>
     <w:p>
@@ -110,8 +115,13 @@
           <w:numId w:val="1"/>
         </w:numPr>
       </w:pPr>
-      <w:r>
-        <w:t>Macros page</w:t>
+      <w:proofErr w:type="gramStart"/>
+      <w:r>
+        <w:t>Macros</w:t>
+      </w:r>
+      <w:proofErr w:type="gramEnd"/>
+      <w:r>
+        <w:t xml:space="preserve"> page</w:t>
       </w:r>
     </w:p>
     <w:p>
@@ -147,8 +157,16 @@
         <w:rPr>
           <w:strike/>
         </w:rPr>
-        <w:t>Radio button for 3x macro options</w:t>
-      </w:r>
+        <w:t xml:space="preserve">Radio button for 3x </w:t>
+      </w:r>
+      <w:proofErr w:type="gramStart"/>
+      <w:r>
+        <w:rPr>
+          <w:strike/>
+        </w:rPr>
+        <w:t>macro options</w:t>
+      </w:r>
+      <w:proofErr w:type="gramEnd"/>
     </w:p>
     <w:p>
       <w:pPr>
@@ -267,7 +285,21 @@
         <w:rPr>
           <w:strike/>
         </w:rPr>
-        <w:t>When user selects option 1 -3 they are shown</w:t>
+        <w:t xml:space="preserve">When user selects option 1 </w:t>
+      </w:r>
+      <w:proofErr w:type="gramStart"/>
+      <w:r>
+        <w:rPr>
+          <w:strike/>
+        </w:rPr>
+        <w:t>-3</w:t>
+      </w:r>
+      <w:proofErr w:type="gramEnd"/>
+      <w:r>
+        <w:rPr>
+          <w:strike/>
+        </w:rPr>
+        <w:t xml:space="preserve"> they are shown</w:t>
       </w:r>
     </w:p>
     <w:p>
@@ -355,8 +387,15 @@
           <w:strike/>
         </w:rPr>
         <w:tab/>
+      </w:r>
+      <w:proofErr w:type="spellStart"/>
+      <w:r>
+        <w:rPr>
+          <w:strike/>
+        </w:rPr>
         <w:t>xxx</w:t>
       </w:r>
+      <w:proofErr w:type="spellEnd"/>
     </w:p>
     <w:p>
       <w:pPr>
@@ -399,8 +438,15 @@
           <w:strike/>
         </w:rPr>
         <w:tab/>
+      </w:r>
+      <w:proofErr w:type="spellStart"/>
+      <w:r>
+        <w:rPr>
+          <w:strike/>
+        </w:rPr>
         <w:t>ccc</w:t>
       </w:r>
+      <w:proofErr w:type="spellEnd"/>
     </w:p>
     <w:p>
       <w:pPr>
@@ -443,8 +489,15 @@
           <w:strike/>
         </w:rPr>
         <w:tab/>
+      </w:r>
+      <w:proofErr w:type="spellStart"/>
+      <w:r>
+        <w:rPr>
+          <w:strike/>
+        </w:rPr>
         <w:t>RRR</w:t>
       </w:r>
+      <w:proofErr w:type="spellEnd"/>
     </w:p>
     <w:p>
       <w:pPr>
@@ -474,8 +527,15 @@
           <w:strike/>
         </w:rPr>
         <w:tab/>
+      </w:r>
+      <w:proofErr w:type="spellStart"/>
+      <w:r>
+        <w:rPr>
+          <w:strike/>
+        </w:rPr>
         <w:t>ssss</w:t>
       </w:r>
+      <w:proofErr w:type="spellEnd"/>
       <w:r>
         <w:rPr>
           <w:strike/>
@@ -487,8 +547,15 @@
           <w:strike/>
         </w:rPr>
         <w:tab/>
+      </w:r>
+      <w:proofErr w:type="spellStart"/>
+      <w:r>
+        <w:rPr>
+          <w:strike/>
+        </w:rPr>
         <w:t>ssss</w:t>
       </w:r>
+      <w:proofErr w:type="spellEnd"/>
     </w:p>
     <w:p>
       <w:pPr>
@@ -625,7 +692,21 @@
         <w:rPr>
           <w:strike/>
         </w:rPr>
-        <w:t>Step 5 – user ticks boxes for which foods they can eat</w:t>
+        <w:t xml:space="preserve">Step 5 – user </w:t>
+      </w:r>
+      <w:proofErr w:type="gramStart"/>
+      <w:r>
+        <w:rPr>
+          <w:strike/>
+        </w:rPr>
+        <w:t>ticks</w:t>
+      </w:r>
+      <w:proofErr w:type="gramEnd"/>
+      <w:r>
+        <w:rPr>
+          <w:strike/>
+        </w:rPr>
+        <w:t xml:space="preserve"> boxes for which foods they can eat</w:t>
       </w:r>
     </w:p>
     <w:p>
@@ -974,7 +1055,21 @@
         <w:rPr>
           <w:strike/>
         </w:rPr>
-        <w:t>First page – Vertically center content</w:t>
+        <w:t xml:space="preserve">First page – Vertically </w:t>
+      </w:r>
+      <w:proofErr w:type="spellStart"/>
+      <w:r>
+        <w:rPr>
+          <w:strike/>
+        </w:rPr>
+        <w:t>center</w:t>
+      </w:r>
+      <w:proofErr w:type="spellEnd"/>
+      <w:r>
+        <w:rPr>
+          <w:strike/>
+        </w:rPr>
+        <w:t xml:space="preserve"> content</w:t>
       </w:r>
     </w:p>
     <w:p>
@@ -1010,7 +1105,21 @@
         <w:rPr>
           <w:strike/>
         </w:rPr>
-        <w:t>Second page – Vertically center content</w:t>
+        <w:t xml:space="preserve">Second page – Vertically </w:t>
+      </w:r>
+      <w:proofErr w:type="spellStart"/>
+      <w:r>
+        <w:rPr>
+          <w:strike/>
+        </w:rPr>
+        <w:t>center</w:t>
+      </w:r>
+      <w:proofErr w:type="spellEnd"/>
+      <w:r>
+        <w:rPr>
+          <w:strike/>
+        </w:rPr>
+        <w:t xml:space="preserve"> content</w:t>
       </w:r>
     </w:p>
     <w:p>
@@ -1074,8 +1183,13 @@
           <w:numId w:val="10"/>
         </w:numPr>
       </w:pPr>
-      <w:r>
-        <w:t>Calories page</w:t>
+      <w:proofErr w:type="gramStart"/>
+      <w:r>
+        <w:t>Calories</w:t>
+      </w:r>
+      <w:proofErr w:type="gramEnd"/>
+      <w:r>
+        <w:t xml:space="preserve"> page</w:t>
       </w:r>
     </w:p>
     <w:p>
@@ -1140,8 +1254,13 @@
           <w:numId w:val="10"/>
         </w:numPr>
       </w:pPr>
-      <w:r>
-        <w:t>Macros page</w:t>
+      <w:proofErr w:type="gramStart"/>
+      <w:r>
+        <w:t>Macros</w:t>
+      </w:r>
+      <w:proofErr w:type="gramEnd"/>
+      <w:r>
+        <w:t xml:space="preserve"> page</w:t>
       </w:r>
     </w:p>
     <w:p>
@@ -1170,8 +1289,13 @@
           <w:numId w:val="10"/>
         </w:numPr>
       </w:pPr>
-      <w:r>
-        <w:t>Mealplans Page</w:t>
+      <w:proofErr w:type="spellStart"/>
+      <w:r>
+        <w:t>Mealplans</w:t>
+      </w:r>
+      <w:proofErr w:type="spellEnd"/>
+      <w:r>
+        <w:t xml:space="preserve"> Page</w:t>
       </w:r>
     </w:p>
     <w:p>
@@ -1406,11 +1530,19 @@
         </w:rPr>
         <w:t xml:space="preserve">complete </w:t>
       </w:r>
-      <w:r>
-        <w:rPr>
-          <w:strike/>
-        </w:rPr>
-        <w:t>color scheme, typography &amp; imagery</w:t>
+      <w:proofErr w:type="spellStart"/>
+      <w:r>
+        <w:rPr>
+          <w:strike/>
+        </w:rPr>
+        <w:t>color</w:t>
+      </w:r>
+      <w:proofErr w:type="spellEnd"/>
+      <w:r>
+        <w:rPr>
+          <w:strike/>
+        </w:rPr>
+        <w:t xml:space="preserve"> scheme, typography &amp; imagery</w:t>
       </w:r>
     </w:p>
     <w:p>
@@ -1714,12 +1846,14 @@
           <w:strike/>
         </w:rPr>
       </w:pPr>
+      <w:proofErr w:type="spellStart"/>
       <w:r>
         <w:rPr>
           <w:strike/>
         </w:rPr>
         <w:t>Mealplans</w:t>
       </w:r>
+      <w:proofErr w:type="spellEnd"/>
     </w:p>
     <w:p>
       <w:pPr>
@@ -1804,12 +1938,14 @@
           <w:strike/>
         </w:rPr>
       </w:pPr>
+      <w:proofErr w:type="spellStart"/>
       <w:r>
         <w:rPr>
           <w:strike/>
         </w:rPr>
         <w:t>Mealplans</w:t>
       </w:r>
+      <w:proofErr w:type="spellEnd"/>
     </w:p>
     <w:p>
       <w:pPr>
@@ -1822,12 +1958,14 @@
           <w:strike/>
         </w:rPr>
       </w:pPr>
+      <w:proofErr w:type="spellStart"/>
       <w:r>
         <w:rPr>
           <w:strike/>
         </w:rPr>
         <w:t>Javascript</w:t>
       </w:r>
+      <w:proofErr w:type="spellEnd"/>
     </w:p>
     <w:p>
       <w:pPr>
@@ -1894,12 +2032,14 @@
           <w:strike/>
         </w:rPr>
       </w:pPr>
+      <w:proofErr w:type="spellStart"/>
       <w:r>
         <w:rPr>
           <w:strike/>
         </w:rPr>
         <w:t>Mealplans</w:t>
       </w:r>
+      <w:proofErr w:type="spellEnd"/>
     </w:p>
     <w:p>
       <w:pPr>
@@ -1984,12 +2124,14 @@
           <w:strike/>
         </w:rPr>
       </w:pPr>
+      <w:proofErr w:type="spellStart"/>
       <w:r>
         <w:rPr>
           <w:strike/>
         </w:rPr>
         <w:t>Mealplans</w:t>
       </w:r>
+      <w:proofErr w:type="spellEnd"/>
     </w:p>
     <w:p>
       <w:pPr>
@@ -2193,7 +2335,21 @@
         <w:rPr>
           <w:strike/>
         </w:rPr>
-        <w:t>Update from w3c schools link</w:t>
+        <w:t xml:space="preserve">Update from w3c </w:t>
+      </w:r>
+      <w:proofErr w:type="gramStart"/>
+      <w:r>
+        <w:rPr>
+          <w:strike/>
+        </w:rPr>
+        <w:t>schools</w:t>
+      </w:r>
+      <w:proofErr w:type="gramEnd"/>
+      <w:r>
+        <w:rPr>
+          <w:strike/>
+        </w:rPr>
+        <w:t xml:space="preserve"> link</w:t>
       </w:r>
     </w:p>
     <w:p>
@@ -2229,7 +2385,35 @@
         <w:rPr>
           <w:strike/>
         </w:rPr>
-        <w:t>If localStorage exists then allow proceed</w:t>
+        <w:t xml:space="preserve">If </w:t>
+      </w:r>
+      <w:proofErr w:type="spellStart"/>
+      <w:r>
+        <w:rPr>
+          <w:strike/>
+        </w:rPr>
+        <w:t>localStorage</w:t>
+      </w:r>
+      <w:proofErr w:type="spellEnd"/>
+      <w:r>
+        <w:rPr>
+          <w:strike/>
+        </w:rPr>
+        <w:t xml:space="preserve"> </w:t>
+      </w:r>
+      <w:proofErr w:type="gramStart"/>
+      <w:r>
+        <w:rPr>
+          <w:strike/>
+        </w:rPr>
+        <w:t>exists</w:t>
+      </w:r>
+      <w:proofErr w:type="gramEnd"/>
+      <w:r>
+        <w:rPr>
+          <w:strike/>
+        </w:rPr>
+        <w:t xml:space="preserve"> then allow proceed</w:t>
       </w:r>
     </w:p>
     <w:p>
@@ -2265,7 +2449,21 @@
         <w:rPr>
           <w:strike/>
         </w:rPr>
-        <w:t>When they populate the calories form, then localstorage will contain a PDCT entry</w:t>
+        <w:t xml:space="preserve">When they populate the calories form, then </w:t>
+      </w:r>
+      <w:proofErr w:type="spellStart"/>
+      <w:r>
+        <w:rPr>
+          <w:strike/>
+        </w:rPr>
+        <w:t>localstorage</w:t>
+      </w:r>
+      <w:proofErr w:type="spellEnd"/>
+      <w:r>
+        <w:rPr>
+          <w:strike/>
+        </w:rPr>
+        <w:t xml:space="preserve"> will contain a PDCT entry</w:t>
       </w:r>
     </w:p>
     <w:p>
@@ -2301,7 +2499,21 @@
         <w:rPr>
           <w:strike/>
         </w:rPr>
-        <w:t xml:space="preserve">Delete pages 3 &amp; 4 when on Home page </w:t>
+        <w:t xml:space="preserve">Delete pages 3 &amp; 4 when on </w:t>
+      </w:r>
+      <w:proofErr w:type="gramStart"/>
+      <w:r>
+        <w:rPr>
+          <w:strike/>
+        </w:rPr>
+        <w:t>Home</w:t>
+      </w:r>
+      <w:proofErr w:type="gramEnd"/>
+      <w:r>
+        <w:rPr>
+          <w:strike/>
+        </w:rPr>
+        <w:t xml:space="preserve"> page </w:t>
       </w:r>
     </w:p>
     <w:p>
@@ -2319,7 +2531,21 @@
         <w:rPr>
           <w:strike/>
         </w:rPr>
-        <w:t xml:space="preserve">Hide 3 &amp; 4 when  on calories page </w:t>
+        <w:t xml:space="preserve">Hide 3 &amp; 4 </w:t>
+      </w:r>
+      <w:proofErr w:type="gramStart"/>
+      <w:r>
+        <w:rPr>
+          <w:strike/>
+        </w:rPr>
+        <w:t>when  on</w:t>
+      </w:r>
+      <w:proofErr w:type="gramEnd"/>
+      <w:r>
+        <w:rPr>
+          <w:strike/>
+        </w:rPr>
+        <w:t xml:space="preserve"> calories page </w:t>
       </w:r>
     </w:p>
     <w:p>
@@ -2418,7 +2644,15 @@
         </w:numPr>
       </w:pPr>
       <w:r>
-        <w:t>Use padding instead of nbsp’s for title boxes</w:t>
+        <w:t xml:space="preserve">Use padding instead of </w:t>
+      </w:r>
+      <w:proofErr w:type="spellStart"/>
+      <w:r>
+        <w:t>nbsp’s</w:t>
+      </w:r>
+      <w:proofErr w:type="spellEnd"/>
+      <w:r>
+        <w:t xml:space="preserve"> for title boxes</w:t>
       </w:r>
     </w:p>
     <w:p>
@@ -2590,24 +2824,59 @@
           <w:ilvl w:val="1"/>
           <w:numId w:val="12"/>
         </w:numPr>
-      </w:pPr>
-      <w:r>
+        <w:rPr>
+          <w:strike/>
+        </w:rPr>
+      </w:pPr>
+      <w:r>
+        <w:rPr>
+          <w:strike/>
+        </w:rPr>
         <w:t>A</w:t>
       </w:r>
       <w:r>
+        <w:rPr>
+          <w:strike/>
+        </w:rPr>
         <w:t>ttach</w:t>
       </w:r>
       <w:r>
+        <w:rPr>
+          <w:strike/>
+        </w:rPr>
         <w:t xml:space="preserve"> word doc </w:t>
       </w:r>
       <w:r>
+        <w:rPr>
+          <w:strike/>
+        </w:rPr>
         <w:t>as example of</w:t>
       </w:r>
       <w:r>
+        <w:rPr>
+          <w:strike/>
+        </w:rPr>
         <w:t xml:space="preserve"> planner </w:t>
       </w:r>
       <w:r>
-        <w:t>approach – to be KanBan boards in future projects</w:t>
+        <w:rPr>
+          <w:strike/>
+        </w:rPr>
+        <w:t xml:space="preserve">approach – to be </w:t>
+      </w:r>
+      <w:proofErr w:type="spellStart"/>
+      <w:r>
+        <w:rPr>
+          <w:strike/>
+        </w:rPr>
+        <w:t>KanBan</w:t>
+      </w:r>
+      <w:proofErr w:type="spellEnd"/>
+      <w:r>
+        <w:rPr>
+          <w:strike/>
+        </w:rPr>
+        <w:t xml:space="preserve"> boards in future projects</w:t>
       </w:r>
     </w:p>
     <w:p>
@@ -2631,7 +2900,51 @@
         </w:numPr>
       </w:pPr>
       <w:r>
-        <w:t>Add localstorage for age, weight, height, gender, activity-level</w:t>
+        <w:t xml:space="preserve">Add </w:t>
+      </w:r>
+      <w:proofErr w:type="spellStart"/>
+      <w:r>
+        <w:t>localstorage</w:t>
+      </w:r>
+      <w:proofErr w:type="spellEnd"/>
+      <w:r>
+        <w:t xml:space="preserve"> for age, weight, height, gender, activity-level</w:t>
+      </w:r>
+    </w:p>
+    <w:p>
+      <w:pPr>
+        <w:pStyle w:val="ListParagraph"/>
+        <w:numPr>
+          <w:ilvl w:val="1"/>
+          <w:numId w:val="12"/>
+        </w:numPr>
+        <w:rPr>
+          <w:strike/>
+        </w:rPr>
+      </w:pPr>
+      <w:r>
+        <w:rPr>
+          <w:strike/>
+        </w:rPr>
+        <w:t>Add modal/error check to hide “Generate” button unless at least 1 food is selected</w:t>
+      </w:r>
+    </w:p>
+    <w:p>
+      <w:pPr>
+        <w:pStyle w:val="ListParagraph"/>
+        <w:numPr>
+          <w:ilvl w:val="1"/>
+          <w:numId w:val="12"/>
+        </w:numPr>
+        <w:rPr>
+          <w:strike/>
+        </w:rPr>
+      </w:pPr>
+      <w:r>
+        <w:rPr>
+          <w:strike/>
+        </w:rPr>
+        <w:t>Fix bug in generator where last food in array is never chosen by randomised function</w:t>
       </w:r>
     </w:p>
     <w:p>
@@ -2641,6 +2954,60 @@
           <w:ilvl w:val="0"/>
           <w:numId w:val="12"/>
         </w:numPr>
+        <w:rPr>
+          <w:strike/>
+        </w:rPr>
+      </w:pPr>
+      <w:r>
+        <w:rPr>
+          <w:strike/>
+        </w:rPr>
+        <w:t>Features left to implement</w:t>
+      </w:r>
+    </w:p>
+    <w:p>
+      <w:pPr>
+        <w:pStyle w:val="ListParagraph"/>
+        <w:numPr>
+          <w:ilvl w:val="1"/>
+          <w:numId w:val="12"/>
+        </w:numPr>
+        <w:rPr>
+          <w:strike/>
+        </w:rPr>
+      </w:pPr>
+      <w:r>
+        <w:rPr>
+          <w:strike/>
+        </w:rPr>
+        <w:t>Allow user weight their own meal allocations</w:t>
+      </w:r>
+    </w:p>
+    <w:p>
+      <w:pPr>
+        <w:pStyle w:val="ListParagraph"/>
+        <w:numPr>
+          <w:ilvl w:val="2"/>
+          <w:numId w:val="12"/>
+        </w:numPr>
+        <w:rPr>
+          <w:strike/>
+        </w:rPr>
+      </w:pPr>
+      <w:r>
+        <w:rPr>
+          <w:strike/>
+        </w:rPr>
+        <w:t>Hide button until they have it totalling 100%</w:t>
+      </w:r>
+    </w:p>
+    <w:p>
+      <w:pPr>
+        <w:pStyle w:val="ListParagraph"/>
+        <w:numPr>
+          <w:ilvl w:val="0"/>
+          <w:numId w:val="12"/>
+        </w:numPr>
       </w:pPr>
       <w:r>
         <w:t>Re-comment &amp; re-format:</w:t>
@@ -2680,6 +3047,18 @@
       </w:pPr>
       <w:r>
         <w:t>CSS</w:t>
+      </w:r>
+    </w:p>
+    <w:p>
+      <w:pPr>
+        <w:pStyle w:val="ListParagraph"/>
+        <w:numPr>
+          <w:ilvl w:val="0"/>
+          <w:numId w:val="12"/>
+        </w:numPr>
+      </w:pPr>
+      <w:r>
+        <w:t>Post to peer reviews section for EOD Thurs</w:t>
       </w:r>
     </w:p>
     <w:p>

</xml_diff>

<commit_message>
Update scope tracker document
</commit_message>
<xml_diff>
--- a/scope_tracker.docx
+++ b/scope_tracker.docx
@@ -2642,16 +2642,28 @@
           <w:ilvl w:val="0"/>
           <w:numId w:val="11"/>
         </w:numPr>
-      </w:pPr>
-      <w:r>
+        <w:rPr>
+          <w:strike/>
+        </w:rPr>
+      </w:pPr>
+      <w:r>
+        <w:rPr>
+          <w:strike/>
+        </w:rPr>
         <w:t xml:space="preserve">Use padding instead of </w:t>
       </w:r>
       <w:proofErr w:type="spellStart"/>
       <w:r>
+        <w:rPr>
+          <w:strike/>
+        </w:rPr>
         <w:t>nbsp’s</w:t>
       </w:r>
       <w:proofErr w:type="spellEnd"/>
       <w:r>
+        <w:rPr>
+          <w:strike/>
+        </w:rPr>
         <w:t xml:space="preserve"> for title boxes</w:t>
       </w:r>
     </w:p>
@@ -2724,13 +2736,7 @@
         <w:rPr>
           <w:strike/>
         </w:rPr>
-        <w:t xml:space="preserve">Update screenshots of </w:t>
-      </w:r>
-      <w:r>
-        <w:rPr>
-          <w:strike/>
-        </w:rPr>
-        <w:t>devices</w:t>
+        <w:t>Update screenshots of devices</w:t>
       </w:r>
     </w:p>
     <w:p>

</xml_diff>